<commit_message>
add missing team members
</commit_message>
<xml_diff>
--- a/Minutes/Meeting Minutes Template.docx
+++ b/Minutes/Meeting Minutes Template.docx
@@ -37,7 +37,8 @@
           <w:p>
             <w:pPr>
               <w:pStyle w:val="Date"/>
-              <w:widowControl/>
+              <w:widowControl w:val="false"/>
+              <w:suppressAutoHyphens w:val="true"/>
               <w:spacing w:lineRule="auto" w:line="240" w:before="120" w:after="120"/>
               <w:contextualSpacing/>
               <w:jc w:val="left"/>
@@ -105,7 +106,8 @@
           <w:p>
             <w:pPr>
               <w:pStyle w:val="Title"/>
-              <w:widowControl/>
+              <w:widowControl w:val="false"/>
+              <w:suppressAutoHyphens w:val="true"/>
               <w:spacing w:before="120" w:after="120"/>
               <w:contextualSpacing/>
               <w:jc w:val="left"/>
@@ -151,18 +153,7 @@
       </w:pPr>
       <w:r>
         <w:rPr/>
-        <w:t xml:space="preserve">Omar Selim 40155915 </w:t>
-        <w:tab/>
-      </w:r>
-    </w:p>
-    <w:p>
-      <w:pPr>
-        <w:pStyle w:val="BlockText"/>
-        <w:rPr/>
-      </w:pPr>
-      <w:r>
-        <w:rPr/>
-        <w:t>Theodor Salcianu 40209641</w:t>
+        <w:t>Omar Selim 40155915</w:t>
       </w:r>
     </w:p>
     <w:p>
@@ -183,6 +174,34 @@
       <w:r>
         <w:rPr/>
         <w:t>Pacifique Uwamukiza 40227229</w:t>
+      </w:r>
+    </w:p>
+    <w:p>
+      <w:pPr>
+        <w:pStyle w:val="BlockText"/>
+        <w:rPr/>
+      </w:pPr>
+      <w:r>
+        <w:rPr/>
+        <w:t>Jingnan Wang 40282296</w:t>
+      </w:r>
+    </w:p>
+    <w:p>
+      <w:pPr>
+        <w:pStyle w:val="BlockText"/>
+        <w:rPr>
+          <w:rFonts w:ascii="gg sans;Noto Sans;Helvetica Neue;Helvetica;Arial;sans-serif;Apple Symbols" w:hAnsi="gg sans;Noto Sans;Helvetica Neue;Helvetica;Arial;sans-serif;Apple Symbols"/>
+          <w:b w:val="false"/>
+          <w:i w:val="false"/>
+          <w:caps w:val="false"/>
+          <w:smallCaps w:val="false"/>
+          <w:spacing w:val="0"/>
+          <w:sz w:val="24"/>
+        </w:rPr>
+      </w:pPr>
+      <w:r>
+        <w:rPr/>
+        <w:t xml:space="preserve">Valeriia Nikandrova 40157880 </w:t>
       </w:r>
     </w:p>
     <w:p>
@@ -337,7 +356,7 @@
         <w:docPartGallery w:val="Page Numbers (Bottom of Page)"/>
         <w:docPartUnique w:val="true"/>
       </w:docPartObj>
-      <w:id w:val="1186657026"/>
+      <w:id w:val="1939011748"/>
     </w:sdtPr>
     <w:sdtContent>
       <w:p>
@@ -809,6 +828,7 @@
         </w:tabs>
         <w:ind w:left="1080" w:hanging="360"/>
       </w:pPr>
+      <w:rPr/>
     </w:lvl>
     <w:lvl w:ilvl="2">
       <w:start w:val="1"/>
@@ -821,6 +841,7 @@
         </w:tabs>
         <w:ind w:left="1440" w:hanging="360"/>
       </w:pPr>
+      <w:rPr/>
     </w:lvl>
     <w:lvl w:ilvl="3">
       <w:start w:val="1"/>
@@ -833,6 +854,7 @@
         </w:tabs>
         <w:ind w:left="1800" w:hanging="360"/>
       </w:pPr>
+      <w:rPr/>
     </w:lvl>
     <w:lvl w:ilvl="4">
       <w:start w:val="1"/>
@@ -845,6 +867,7 @@
         </w:tabs>
         <w:ind w:left="2160" w:hanging="360"/>
       </w:pPr>
+      <w:rPr/>
     </w:lvl>
     <w:lvl w:ilvl="5">
       <w:start w:val="1"/>
@@ -857,6 +880,7 @@
         </w:tabs>
         <w:ind w:left="2520" w:hanging="360"/>
       </w:pPr>
+      <w:rPr/>
     </w:lvl>
     <w:lvl w:ilvl="6">
       <w:start w:val="1"/>
@@ -869,6 +893,7 @@
         </w:tabs>
         <w:ind w:left="2880" w:hanging="360"/>
       </w:pPr>
+      <w:rPr/>
     </w:lvl>
     <w:lvl w:ilvl="7">
       <w:start w:val="1"/>
@@ -881,6 +906,7 @@
         </w:tabs>
         <w:ind w:left="3240" w:hanging="360"/>
       </w:pPr>
+      <w:rPr/>
     </w:lvl>
     <w:lvl w:ilvl="8">
       <w:start w:val="1"/>
@@ -893,6 +919,7 @@
         </w:tabs>
         <w:ind w:left="3600" w:hanging="360"/>
       </w:pPr>
+      <w:rPr/>
     </w:lvl>
   </w:abstractNum>
   <w:abstractNum w:abstractNumId="5">
@@ -1059,6 +1086,7 @@
         </w:tabs>
         <w:ind w:left="1080" w:hanging="360"/>
       </w:pPr>
+      <w:rPr/>
     </w:lvl>
     <w:lvl w:ilvl="2">
       <w:start w:val="1"/>
@@ -1071,6 +1099,7 @@
         </w:tabs>
         <w:ind w:left="1440" w:hanging="360"/>
       </w:pPr>
+      <w:rPr/>
     </w:lvl>
     <w:lvl w:ilvl="3">
       <w:start w:val="1"/>
@@ -1083,6 +1112,7 @@
         </w:tabs>
         <w:ind w:left="1800" w:hanging="360"/>
       </w:pPr>
+      <w:rPr/>
     </w:lvl>
     <w:lvl w:ilvl="4">
       <w:start w:val="1"/>
@@ -1095,6 +1125,7 @@
         </w:tabs>
         <w:ind w:left="2160" w:hanging="360"/>
       </w:pPr>
+      <w:rPr/>
     </w:lvl>
     <w:lvl w:ilvl="5">
       <w:start w:val="1"/>
@@ -1107,6 +1138,7 @@
         </w:tabs>
         <w:ind w:left="2520" w:hanging="360"/>
       </w:pPr>
+      <w:rPr/>
     </w:lvl>
     <w:lvl w:ilvl="6">
       <w:start w:val="1"/>
@@ -1119,6 +1151,7 @@
         </w:tabs>
         <w:ind w:left="2880" w:hanging="360"/>
       </w:pPr>
+      <w:rPr/>
     </w:lvl>
     <w:lvl w:ilvl="7">
       <w:start w:val="1"/>
@@ -1131,6 +1164,7 @@
         </w:tabs>
         <w:ind w:left="3240" w:hanging="360"/>
       </w:pPr>
+      <w:rPr/>
     </w:lvl>
     <w:lvl w:ilvl="8">
       <w:start w:val="1"/>
@@ -1143,6 +1177,7 @@
         </w:tabs>
         <w:ind w:left="3600" w:hanging="360"/>
       </w:pPr>
+      <w:rPr/>
     </w:lvl>
   </w:abstractNum>
   <w:abstractNum w:abstractNumId="7">
@@ -1172,6 +1207,7 @@
         </w:tabs>
         <w:ind w:left="1080" w:hanging="360"/>
       </w:pPr>
+      <w:rPr/>
     </w:lvl>
     <w:lvl w:ilvl="2">
       <w:start w:val="1"/>
@@ -1184,6 +1220,7 @@
         </w:tabs>
         <w:ind w:left="1440" w:hanging="360"/>
       </w:pPr>
+      <w:rPr/>
     </w:lvl>
     <w:lvl w:ilvl="3">
       <w:start w:val="1"/>
@@ -1196,6 +1233,7 @@
         </w:tabs>
         <w:ind w:left="1800" w:hanging="360"/>
       </w:pPr>
+      <w:rPr/>
     </w:lvl>
     <w:lvl w:ilvl="4">
       <w:start w:val="1"/>
@@ -1208,6 +1246,7 @@
         </w:tabs>
         <w:ind w:left="2160" w:hanging="360"/>
       </w:pPr>
+      <w:rPr/>
     </w:lvl>
     <w:lvl w:ilvl="5">
       <w:start w:val="1"/>
@@ -1220,6 +1259,7 @@
         </w:tabs>
         <w:ind w:left="2520" w:hanging="360"/>
       </w:pPr>
+      <w:rPr/>
     </w:lvl>
     <w:lvl w:ilvl="6">
       <w:start w:val="1"/>
@@ -1232,6 +1272,7 @@
         </w:tabs>
         <w:ind w:left="2880" w:hanging="360"/>
       </w:pPr>
+      <w:rPr/>
     </w:lvl>
     <w:lvl w:ilvl="7">
       <w:start w:val="1"/>
@@ -1244,6 +1285,7 @@
         </w:tabs>
         <w:ind w:left="3240" w:hanging="360"/>
       </w:pPr>
+      <w:rPr/>
     </w:lvl>
     <w:lvl w:ilvl="8">
       <w:start w:val="1"/>
@@ -1256,6 +1298,7 @@
         </w:tabs>
         <w:ind w:left="3600" w:hanging="360"/>
       </w:pPr>
+      <w:rPr/>
     </w:lvl>
   </w:abstractNum>
   <w:abstractNum w:abstractNumId="8">
@@ -1285,6 +1328,7 @@
         </w:tabs>
         <w:ind w:left="1080" w:hanging="360"/>
       </w:pPr>
+      <w:rPr/>
     </w:lvl>
     <w:lvl w:ilvl="2">
       <w:start w:val="1"/>
@@ -1297,6 +1341,7 @@
         </w:tabs>
         <w:ind w:left="1440" w:hanging="360"/>
       </w:pPr>
+      <w:rPr/>
     </w:lvl>
     <w:lvl w:ilvl="3">
       <w:start w:val="1"/>
@@ -1309,6 +1354,7 @@
         </w:tabs>
         <w:ind w:left="1800" w:hanging="360"/>
       </w:pPr>
+      <w:rPr/>
     </w:lvl>
     <w:lvl w:ilvl="4">
       <w:start w:val="1"/>
@@ -1321,6 +1367,7 @@
         </w:tabs>
         <w:ind w:left="2160" w:hanging="360"/>
       </w:pPr>
+      <w:rPr/>
     </w:lvl>
     <w:lvl w:ilvl="5">
       <w:start w:val="1"/>
@@ -1333,6 +1380,7 @@
         </w:tabs>
         <w:ind w:left="2520" w:hanging="360"/>
       </w:pPr>
+      <w:rPr/>
     </w:lvl>
     <w:lvl w:ilvl="6">
       <w:start w:val="1"/>
@@ -1345,6 +1393,7 @@
         </w:tabs>
         <w:ind w:left="2880" w:hanging="360"/>
       </w:pPr>
+      <w:rPr/>
     </w:lvl>
     <w:lvl w:ilvl="7">
       <w:start w:val="1"/>
@@ -1357,6 +1406,7 @@
         </w:tabs>
         <w:ind w:left="3240" w:hanging="360"/>
       </w:pPr>
+      <w:rPr/>
     </w:lvl>
     <w:lvl w:ilvl="8">
       <w:start w:val="1"/>
@@ -1369,6 +1419,7 @@
         </w:tabs>
         <w:ind w:left="3600" w:hanging="360"/>
       </w:pPr>
+      <w:rPr/>
     </w:lvl>
   </w:abstractNum>
   <w:abstractNum w:abstractNumId="9">
@@ -1398,6 +1449,7 @@
         </w:tabs>
         <w:ind w:left="1080" w:hanging="360"/>
       </w:pPr>
+      <w:rPr/>
     </w:lvl>
     <w:lvl w:ilvl="2">
       <w:start w:val="1"/>
@@ -1410,6 +1462,7 @@
         </w:tabs>
         <w:ind w:left="1440" w:hanging="360"/>
       </w:pPr>
+      <w:rPr/>
     </w:lvl>
     <w:lvl w:ilvl="3">
       <w:start w:val="1"/>
@@ -1422,6 +1475,7 @@
         </w:tabs>
         <w:ind w:left="1800" w:hanging="360"/>
       </w:pPr>
+      <w:rPr/>
     </w:lvl>
     <w:lvl w:ilvl="4">
       <w:start w:val="1"/>
@@ -1434,6 +1488,7 @@
         </w:tabs>
         <w:ind w:left="2160" w:hanging="360"/>
       </w:pPr>
+      <w:rPr/>
     </w:lvl>
     <w:lvl w:ilvl="5">
       <w:start w:val="1"/>
@@ -1446,6 +1501,7 @@
         </w:tabs>
         <w:ind w:left="2520" w:hanging="360"/>
       </w:pPr>
+      <w:rPr/>
     </w:lvl>
     <w:lvl w:ilvl="6">
       <w:start w:val="1"/>
@@ -1458,6 +1514,7 @@
         </w:tabs>
         <w:ind w:left="2880" w:hanging="360"/>
       </w:pPr>
+      <w:rPr/>
     </w:lvl>
     <w:lvl w:ilvl="7">
       <w:start w:val="1"/>
@@ -1470,6 +1527,7 @@
         </w:tabs>
         <w:ind w:left="3240" w:hanging="360"/>
       </w:pPr>
+      <w:rPr/>
     </w:lvl>
     <w:lvl w:ilvl="8">
       <w:start w:val="1"/>
@@ -1482,6 +1540,7 @@
         </w:tabs>
         <w:ind w:left="3600" w:hanging="360"/>
       </w:pPr>
+      <w:rPr/>
     </w:lvl>
   </w:abstractNum>
   <w:abstractNum w:abstractNumId="10">
@@ -1509,6 +1568,7 @@
         </w:tabs>
         <w:ind w:left="1080" w:hanging="360"/>
       </w:pPr>
+      <w:rPr/>
     </w:lvl>
     <w:lvl w:ilvl="2">
       <w:start w:val="1"/>
@@ -1521,6 +1581,7 @@
         </w:tabs>
         <w:ind w:left="1440" w:hanging="360"/>
       </w:pPr>
+      <w:rPr/>
     </w:lvl>
     <w:lvl w:ilvl="3">
       <w:start w:val="1"/>
@@ -1533,6 +1594,7 @@
         </w:tabs>
         <w:ind w:left="1800" w:hanging="360"/>
       </w:pPr>
+      <w:rPr/>
     </w:lvl>
     <w:lvl w:ilvl="4">
       <w:start w:val="1"/>
@@ -1545,6 +1607,7 @@
         </w:tabs>
         <w:ind w:left="2160" w:hanging="360"/>
       </w:pPr>
+      <w:rPr/>
     </w:lvl>
     <w:lvl w:ilvl="5">
       <w:start w:val="1"/>
@@ -1557,6 +1620,7 @@
         </w:tabs>
         <w:ind w:left="2520" w:hanging="360"/>
       </w:pPr>
+      <w:rPr/>
     </w:lvl>
     <w:lvl w:ilvl="6">
       <w:start w:val="1"/>
@@ -1569,6 +1633,7 @@
         </w:tabs>
         <w:ind w:left="2880" w:hanging="360"/>
       </w:pPr>
+      <w:rPr/>
     </w:lvl>
     <w:lvl w:ilvl="7">
       <w:start w:val="1"/>
@@ -1581,6 +1646,7 @@
         </w:tabs>
         <w:ind w:left="3240" w:hanging="360"/>
       </w:pPr>
+      <w:rPr/>
     </w:lvl>
     <w:lvl w:ilvl="8">
       <w:start w:val="1"/>
@@ -1593,6 +1659,7 @@
         </w:tabs>
         <w:ind w:left="3600" w:hanging="360"/>
       </w:pPr>
+      <w:rPr/>
     </w:lvl>
   </w:abstractNum>
   <w:abstractNum w:abstractNumId="11">
@@ -1620,6 +1687,7 @@
         </w:tabs>
         <w:ind w:left="1080" w:hanging="360"/>
       </w:pPr>
+      <w:rPr/>
     </w:lvl>
     <w:lvl w:ilvl="2">
       <w:start w:val="1"/>
@@ -1632,6 +1700,7 @@
         </w:tabs>
         <w:ind w:left="1440" w:hanging="360"/>
       </w:pPr>
+      <w:rPr/>
     </w:lvl>
     <w:lvl w:ilvl="3">
       <w:start w:val="1"/>
@@ -1644,6 +1713,7 @@
         </w:tabs>
         <w:ind w:left="1800" w:hanging="360"/>
       </w:pPr>
+      <w:rPr/>
     </w:lvl>
     <w:lvl w:ilvl="4">
       <w:start w:val="1"/>
@@ -1656,6 +1726,7 @@
         </w:tabs>
         <w:ind w:left="2160" w:hanging="360"/>
       </w:pPr>
+      <w:rPr/>
     </w:lvl>
     <w:lvl w:ilvl="5">
       <w:start w:val="1"/>
@@ -1668,6 +1739,7 @@
         </w:tabs>
         <w:ind w:left="2520" w:hanging="360"/>
       </w:pPr>
+      <w:rPr/>
     </w:lvl>
     <w:lvl w:ilvl="6">
       <w:start w:val="1"/>
@@ -1680,6 +1752,7 @@
         </w:tabs>
         <w:ind w:left="2880" w:hanging="360"/>
       </w:pPr>
+      <w:rPr/>
     </w:lvl>
     <w:lvl w:ilvl="7">
       <w:start w:val="1"/>
@@ -1692,6 +1765,7 @@
         </w:tabs>
         <w:ind w:left="3240" w:hanging="360"/>
       </w:pPr>
+      <w:rPr/>
     </w:lvl>
     <w:lvl w:ilvl="8">
       <w:start w:val="1"/>
@@ -1704,6 +1778,7 @@
         </w:tabs>
         <w:ind w:left="3600" w:hanging="360"/>
       </w:pPr>
+      <w:rPr/>
     </w:lvl>
   </w:abstractNum>
   <w:abstractNum w:abstractNumId="12">
@@ -1731,6 +1806,7 @@
         </w:tabs>
         <w:ind w:left="1080" w:hanging="360"/>
       </w:pPr>
+      <w:rPr/>
     </w:lvl>
     <w:lvl w:ilvl="2">
       <w:start w:val="1"/>
@@ -1743,6 +1819,7 @@
         </w:tabs>
         <w:ind w:left="1440" w:hanging="360"/>
       </w:pPr>
+      <w:rPr/>
     </w:lvl>
     <w:lvl w:ilvl="3">
       <w:start w:val="1"/>
@@ -1755,6 +1832,7 @@
         </w:tabs>
         <w:ind w:left="1800" w:hanging="360"/>
       </w:pPr>
+      <w:rPr/>
     </w:lvl>
     <w:lvl w:ilvl="4">
       <w:start w:val="1"/>
@@ -1767,6 +1845,7 @@
         </w:tabs>
         <w:ind w:left="2160" w:hanging="360"/>
       </w:pPr>
+      <w:rPr/>
     </w:lvl>
     <w:lvl w:ilvl="5">
       <w:start w:val="1"/>
@@ -1779,6 +1858,7 @@
         </w:tabs>
         <w:ind w:left="2520" w:hanging="360"/>
       </w:pPr>
+      <w:rPr/>
     </w:lvl>
     <w:lvl w:ilvl="6">
       <w:start w:val="1"/>
@@ -1791,6 +1871,7 @@
         </w:tabs>
         <w:ind w:left="2880" w:hanging="360"/>
       </w:pPr>
+      <w:rPr/>
     </w:lvl>
     <w:lvl w:ilvl="7">
       <w:start w:val="1"/>
@@ -1803,6 +1884,7 @@
         </w:tabs>
         <w:ind w:left="3240" w:hanging="360"/>
       </w:pPr>
+      <w:rPr/>
     </w:lvl>
     <w:lvl w:ilvl="8">
       <w:start w:val="1"/>
@@ -1815,6 +1897,7 @@
         </w:tabs>
         <w:ind w:left="3600" w:hanging="360"/>
       </w:pPr>
+      <w:rPr/>
     </w:lvl>
   </w:abstractNum>
   <w:abstractNum w:abstractNumId="13">
@@ -1842,6 +1925,7 @@
         </w:tabs>
         <w:ind w:left="1080" w:hanging="360"/>
       </w:pPr>
+      <w:rPr/>
     </w:lvl>
     <w:lvl w:ilvl="2">
       <w:start w:val="1"/>
@@ -1854,6 +1938,7 @@
         </w:tabs>
         <w:ind w:left="1440" w:hanging="360"/>
       </w:pPr>
+      <w:rPr/>
     </w:lvl>
     <w:lvl w:ilvl="3">
       <w:start w:val="1"/>
@@ -1866,6 +1951,7 @@
         </w:tabs>
         <w:ind w:left="1800" w:hanging="360"/>
       </w:pPr>
+      <w:rPr/>
     </w:lvl>
     <w:lvl w:ilvl="4">
       <w:start w:val="1"/>
@@ -1878,6 +1964,7 @@
         </w:tabs>
         <w:ind w:left="2160" w:hanging="360"/>
       </w:pPr>
+      <w:rPr/>
     </w:lvl>
     <w:lvl w:ilvl="5">
       <w:start w:val="1"/>
@@ -1890,6 +1977,7 @@
         </w:tabs>
         <w:ind w:left="2520" w:hanging="360"/>
       </w:pPr>
+      <w:rPr/>
     </w:lvl>
     <w:lvl w:ilvl="6">
       <w:start w:val="1"/>
@@ -1902,6 +1990,7 @@
         </w:tabs>
         <w:ind w:left="2880" w:hanging="360"/>
       </w:pPr>
+      <w:rPr/>
     </w:lvl>
     <w:lvl w:ilvl="7">
       <w:start w:val="1"/>
@@ -1914,6 +2003,7 @@
         </w:tabs>
         <w:ind w:left="3240" w:hanging="360"/>
       </w:pPr>
+      <w:rPr/>
     </w:lvl>
     <w:lvl w:ilvl="8">
       <w:start w:val="1"/>
@@ -1926,6 +2016,7 @@
         </w:tabs>
         <w:ind w:left="3600" w:hanging="360"/>
       </w:pPr>
+      <w:rPr/>
     </w:lvl>
   </w:abstractNum>
   <w:abstractNum w:abstractNumId="14">
@@ -2489,6 +2580,7 @@
     <w:rsid w:val="00877ca6"/>
     <w:pPr>
       <w:widowControl/>
+      <w:suppressAutoHyphens w:val="true"/>
       <w:bidi w:val="0"/>
       <w:spacing w:lineRule="auto" w:line="259" w:before="0" w:after="160"/>
       <w:jc w:val="left"/>
@@ -2942,7 +3034,6 @@
   <w:style w:type="character" w:styleId="BodyTextFirstIndentChar" w:customStyle="1">
     <w:name w:val="Body Text First Indent Char"/>
     <w:basedOn w:val="BodyTextChar"/>
-    <w:link w:val="BodyTextIndent"/>
     <w:uiPriority w:val="99"/>
     <w:semiHidden/>
     <w:qFormat/>
@@ -3105,7 +3196,6 @@
   </w:style>
   <w:style w:type="character" w:styleId="EndnoteCharacters">
     <w:name w:val="Endnote Characters"/>
-    <w:basedOn w:val="DefaultParagraphFont"/>
     <w:uiPriority w:val="99"/>
     <w:semiHidden/>
     <w:unhideWhenUsed/>
@@ -3147,7 +3237,6 @@
   </w:style>
   <w:style w:type="character" w:styleId="FootnoteCharacters">
     <w:name w:val="Footnote Characters"/>
-    <w:basedOn w:val="DefaultParagraphFont"/>
     <w:uiPriority w:val="99"/>
     <w:semiHidden/>
     <w:unhideWhenUsed/>
@@ -3675,6 +3764,7 @@
     <w:qFormat/>
     <w:pPr>
       <w:widowControl/>
+      <w:suppressAutoHyphens w:val="true"/>
       <w:bidi w:val="0"/>
       <w:spacing w:lineRule="auto" w:line="240" w:before="0" w:after="0"/>
       <w:jc w:val="left"/>
@@ -3694,7 +3784,7 @@
     <w:uiPriority w:val="12"/>
     <w:qFormat/>
     <w:pPr>
-      <w:spacing w:lineRule="auto" w:line="249" w:before="60" w:after="0"/>
+      <w:spacing w:lineRule="auto" w:line="247" w:before="60" w:after="0"/>
       <w:contextualSpacing/>
     </w:pPr>
     <w:rPr>
@@ -3706,15 +3796,18 @@
   <w:style w:type="paragraph" w:styleId="ListNumber">
     <w:name w:val="List Number"/>
     <w:basedOn w:val="Normal"/>
-    <w:uiPriority w:val="14"/>
+    <w:uiPriority w:val="99"/>
+    <w:semiHidden/>
+    <w:unhideWhenUsed/>
     <w:qFormat/>
+    <w:rsid w:val="005035b3"/>
     <w:pPr>
       <w:numPr>
         <w:ilvl w:val="0"/>
         <w:numId w:val="4"/>
       </w:numPr>
       <w:spacing w:before="0" w:after="160"/>
-      <w:ind w:left="864" w:hanging="288"/>
+      <w:ind w:left="1800" w:hanging="360"/>
       <w:contextualSpacing/>
     </w:pPr>
     <w:rPr/>
@@ -3777,21 +3870,6 @@
     <w:rPr>
       <w:szCs w:val="16"/>
     </w:rPr>
-  </w:style>
-  <w:style w:type="paragraph" w:styleId="BodyTextIndent">
-    <w:name w:val="Body Text Indent"/>
-    <w:basedOn w:val="TextBody"/>
-    <w:link w:val="BodyTextFirstIndentChar"/>
-    <w:uiPriority w:val="99"/>
-    <w:semiHidden/>
-    <w:unhideWhenUsed/>
-    <w:qFormat/>
-    <w:rsid w:val="005035b3"/>
-    <w:pPr>
-      <w:spacing w:before="0" w:after="160"/>
-      <w:ind w:firstLine="360"/>
-    </w:pPr>
-    <w:rPr/>
   </w:style>
   <w:style w:type="paragraph" w:styleId="TextBodyIndent">
     <w:name w:val="Body Text Indent"/>
@@ -4251,58 +4329,56 @@
       <w:color w:val="1D665D" w:themeColor="accent1" w:themeShade="bf"/>
     </w:rPr>
   </w:style>
-  <w:style w:type="paragraph" w:styleId="List2">
+  <w:style w:type="paragraph" w:styleId="ListBullet3">
     <w:name w:val="List Bullet 3"/>
     <w:basedOn w:val="Normal"/>
     <w:uiPriority w:val="99"/>
     <w:semiHidden/>
     <w:unhideWhenUsed/>
-    <w:rsid w:val="005035b3"/>
-    <w:pPr>
+    <w:qFormat/>
+    <w:rsid w:val="005035b3"/>
+    <w:pPr>
+      <w:numPr>
+        <w:ilvl w:val="0"/>
+        <w:numId w:val="7"/>
+      </w:numPr>
       <w:spacing w:before="0" w:after="160"/>
-      <w:ind w:left="720" w:hanging="360"/>
       <w:contextualSpacing/>
     </w:pPr>
     <w:rPr/>
   </w:style>
-  <w:style w:type="paragraph" w:styleId="List3">
+  <w:style w:type="paragraph" w:styleId="ListBullet4">
     <w:name w:val="List Bullet 4"/>
     <w:basedOn w:val="Normal"/>
     <w:uiPriority w:val="99"/>
     <w:semiHidden/>
     <w:unhideWhenUsed/>
-    <w:rsid w:val="005035b3"/>
-    <w:pPr>
+    <w:qFormat/>
+    <w:rsid w:val="005035b3"/>
+    <w:pPr>
+      <w:numPr>
+        <w:ilvl w:val="0"/>
+        <w:numId w:val="8"/>
+      </w:numPr>
       <w:spacing w:before="0" w:after="160"/>
-      <w:ind w:left="1080" w:hanging="360"/>
       <w:contextualSpacing/>
     </w:pPr>
     <w:rPr/>
   </w:style>
-  <w:style w:type="paragraph" w:styleId="List4">
+  <w:style w:type="paragraph" w:styleId="ListBullet5">
     <w:name w:val="List Bullet 5"/>
     <w:basedOn w:val="Normal"/>
     <w:uiPriority w:val="99"/>
     <w:semiHidden/>
     <w:unhideWhenUsed/>
-    <w:rsid w:val="005035b3"/>
-    <w:pPr>
+    <w:qFormat/>
+    <w:rsid w:val="005035b3"/>
+    <w:pPr>
+      <w:numPr>
+        <w:ilvl w:val="0"/>
+        <w:numId w:val="9"/>
+      </w:numPr>
       <w:spacing w:before="0" w:after="160"/>
-      <w:ind w:left="1440" w:hanging="360"/>
-      <w:contextualSpacing/>
-    </w:pPr>
-    <w:rPr/>
-  </w:style>
-  <w:style w:type="paragraph" w:styleId="List5">
-    <w:name w:val="List Number"/>
-    <w:basedOn w:val="Normal"/>
-    <w:uiPriority w:val="99"/>
-    <w:semiHidden/>
-    <w:unhideWhenUsed/>
-    <w:rsid w:val="005035b3"/>
-    <w:pPr>
-      <w:spacing w:before="0" w:after="160"/>
-      <w:ind w:left="1800" w:hanging="360"/>
       <w:contextualSpacing/>
     </w:pPr>
     <w:rPr/>
@@ -4319,60 +4395,6 @@
       <w:numPr>
         <w:ilvl w:val="0"/>
         <w:numId w:val="6"/>
-      </w:numPr>
-      <w:spacing w:before="0" w:after="160"/>
-      <w:contextualSpacing/>
-    </w:pPr>
-    <w:rPr/>
-  </w:style>
-  <w:style w:type="paragraph" w:styleId="ListBullet3">
-    <w:name w:val="List Bullet 3"/>
-    <w:basedOn w:val="Normal"/>
-    <w:uiPriority w:val="99"/>
-    <w:semiHidden/>
-    <w:unhideWhenUsed/>
-    <w:qFormat/>
-    <w:rsid w:val="005035b3"/>
-    <w:pPr>
-      <w:numPr>
-        <w:ilvl w:val="0"/>
-        <w:numId w:val="7"/>
-      </w:numPr>
-      <w:spacing w:before="0" w:after="160"/>
-      <w:contextualSpacing/>
-    </w:pPr>
-    <w:rPr/>
-  </w:style>
-  <w:style w:type="paragraph" w:styleId="ListBullet4">
-    <w:name w:val="List Bullet 4"/>
-    <w:basedOn w:val="Normal"/>
-    <w:uiPriority w:val="99"/>
-    <w:semiHidden/>
-    <w:unhideWhenUsed/>
-    <w:qFormat/>
-    <w:rsid w:val="005035b3"/>
-    <w:pPr>
-      <w:numPr>
-        <w:ilvl w:val="0"/>
-        <w:numId w:val="8"/>
-      </w:numPr>
-      <w:spacing w:before="0" w:after="160"/>
-      <w:contextualSpacing/>
-    </w:pPr>
-    <w:rPr/>
-  </w:style>
-  <w:style w:type="paragraph" w:styleId="ListBullet5">
-    <w:name w:val="List Bullet 5"/>
-    <w:basedOn w:val="Normal"/>
-    <w:uiPriority w:val="99"/>
-    <w:semiHidden/>
-    <w:unhideWhenUsed/>
-    <w:qFormat/>
-    <w:rsid w:val="005035b3"/>
-    <w:pPr>
-      <w:numPr>
-        <w:ilvl w:val="0"/>
-        <w:numId w:val="9"/>
       </w:numPr>
       <w:spacing w:before="0" w:after="160"/>
       <w:contextualSpacing/>
@@ -4563,6 +4585,7 @@
         <w:tab w:val="left" w:pos="3840" w:leader="none"/>
         <w:tab w:val="left" w:pos="4320" w:leader="none"/>
       </w:tabs>
+      <w:suppressAutoHyphens w:val="true"/>
       <w:bidi w:val="0"/>
       <w:spacing w:lineRule="auto" w:line="259" w:before="0" w:after="0"/>
       <w:jc w:val="left"/>

</xml_diff>